<commit_message>
Created Sprint 6 folder and added planning doc
</commit_message>
<xml_diff>
--- a/Project Documentation/Sprint 5 Documentation/Sprint 5 Planning Report - The Regulars.docx
+++ b/Project Documentation/Sprint 5 Documentation/Sprint 5 Planning Report - The Regulars.docx
@@ -931,8 +931,11 @@
     </w:p>
     <w:p>
       <w:r>
+        <w:rPr>
+          <w:noProof/>
+        </w:rPr>
         <w:drawing>
-          <wp:inline distT="0" distB="0" distL="0" distR="0" wp14:anchorId="166CE8BF" wp14:editId="373DB56A">
+          <wp:inline distT="0" distB="0" distL="0" distR="0" wp14:anchorId="166CE8BF" wp14:editId="21478373">
             <wp:extent cx="2895600" cy="4105275"/>
             <wp:effectExtent l="0" t="0" r="0" b="9525"/>
             <wp:docPr id="616626458" name="Picture 1" descr="A screenshot of a group of people&#10;&#10;AI-generated content may be incorrect."/>

</xml_diff>